<commit_message>
Lesson on inserting gif, png, and mp4, and footnotes.
</commit_message>
<xml_diff>
--- a/module2_rmd1.docx
+++ b/module2_rmd1.docx
@@ -76,25 +76,581 @@
     </w:p>
     <w:p>
       <w:pPr>
+        <w:pStyle w:val="Heading1"/>
+      </w:pPr>
+      <w:bookmarkStart w:id="21" w:name="this-is-a-level-1-header"/>
+      <w:bookmarkEnd w:id="21"/>
+      <w:r>
+        <w:t xml:space="preserve">This is a level 1 header</w:t>
+      </w:r>
+    </w:p>
+    <w:p>
+      <w:pPr>
         <w:pStyle w:val="Heading2"/>
       </w:pPr>
-      <w:bookmarkStart w:id="21" w:name="r-markdown"/>
-      <w:bookmarkEnd w:id="21"/>
+      <w:bookmarkStart w:id="22" w:name="r-markdown"/>
+      <w:bookmarkEnd w:id="22"/>
       <w:r>
         <w:t xml:space="preserve">R Markdown</w:t>
       </w:r>
     </w:p>
     <w:p>
       <w:pPr>
+        <w:pStyle w:val="Heading3"/>
+      </w:pPr>
+      <w:bookmarkStart w:id="23" w:name="this-is-a-level-3-header"/>
+      <w:bookmarkEnd w:id="23"/>
+      <w:r>
+        <w:t xml:space="preserve">This is a level 3 header</w:t>
+      </w:r>
+    </w:p>
+    <w:p>
+      <w:pPr>
         <w:pStyle w:val="FirstParagraph"/>
       </w:pPr>
       <w:r>
+        <w:t xml:space="preserve">Here is a link to</w:t>
+      </w:r>
+      <w:r>
+        <w:t xml:space="preserve"> </w:t>
+      </w:r>
+      <w:hyperlink r:id="rId24">
+        <w:r>
+          <w:rPr>
+            <w:rStyle w:val="Hyperlink"/>
+          </w:rPr>
+          <w:t xml:space="preserve">GOOGLE</w:t>
+        </w:r>
+      </w:hyperlink>
+    </w:p>
+    <w:p>
+      <w:pPr>
+        <w:pStyle w:val="BodyText"/>
+      </w:pPr>
+      <w:r>
+        <w:t xml:space="preserve">Here is a word in</w:t>
+      </w:r>
+      <w:r>
+        <w:t xml:space="preserve"> </w:t>
+      </w:r>
+      <w:r>
+        <w:rPr>
+          <w:b/>
+        </w:rPr>
+        <w:t xml:space="preserve">bold</w:t>
+      </w:r>
+      <w:r>
+        <w:t xml:space="preserve"> </w:t>
+      </w:r>
+      <w:r>
+        <w:t xml:space="preserve">and another word in</w:t>
+      </w:r>
+      <w:r>
+        <w:t xml:space="preserve"> </w:t>
+      </w:r>
+      <w:r>
+        <w:rPr>
+          <w:b/>
+        </w:rPr>
+        <w:t xml:space="preserve">bold</w:t>
+      </w:r>
+      <w:r>
+        <w:t xml:space="preserve">.</w:t>
+      </w:r>
+    </w:p>
+    <w:p>
+      <w:pPr>
+        <w:pStyle w:val="BodyText"/>
+      </w:pPr>
+      <w:r>
+        <w:t xml:space="preserve">Here in another word in</w:t>
+      </w:r>
+      <w:r>
+        <w:t xml:space="preserve"> </w:t>
+      </w:r>
+      <w:r>
+        <w:rPr>
+          <w:i/>
+        </w:rPr>
+        <w:t xml:space="preserve">italics</w:t>
+      </w:r>
+      <w:r>
+        <w:t xml:space="preserve"> </w:t>
+      </w:r>
+      <w:r>
+        <w:t xml:space="preserve">and another word in</w:t>
+      </w:r>
+      <w:r>
+        <w:t xml:space="preserve"> </w:t>
+      </w:r>
+      <w:r>
+        <w:rPr>
+          <w:i/>
+        </w:rPr>
+        <w:t xml:space="preserve">italics</w:t>
+      </w:r>
+      <w:r>
+        <w:t xml:space="preserve">.</w:t>
+      </w:r>
+    </w:p>
+    <w:p>
+      <w:pPr>
+        <w:pStyle w:val="BodyText"/>
+      </w:pPr>
+      <w:r>
+        <w:t xml:space="preserve">Use backticks to get non-proportional font in light grey as</w:t>
+      </w:r>
+      <w:r>
+        <w:t xml:space="preserve"> </w:t>
+      </w:r>
+      <w:r>
+        <w:rPr>
+          <w:rStyle w:val="VerbatimChar"/>
+        </w:rPr>
+        <w:t xml:space="preserve">rmarkdown</w:t>
+      </w:r>
+      <w:r>
+        <w:t xml:space="preserve">.</w:t>
+      </w:r>
+    </w:p>
+    <w:p>
+      <w:pPr>
+        <w:pStyle w:val="SourceCode"/>
+      </w:pPr>
+      <w:r>
+        <w:rPr>
+          <w:rStyle w:val="VerbatimChar"/>
+        </w:rPr>
+        <w:t xml:space="preserve">2 + 2</w:t>
+      </w:r>
+      <w:r>
+        <w:br w:type="textWrapping"/>
+      </w:r>
+      <w:r>
+        <w:rPr>
+          <w:rStyle w:val="VerbatimChar"/>
+        </w:rPr>
+        <w:t xml:space="preserve">mean( c( 1, 2, 3, 4, 5))</w:t>
+      </w:r>
+    </w:p>
+    <w:p>
+      <w:pPr>
+        <w:pStyle w:val="FirstParagraph"/>
+      </w:pPr>
+      <w:r>
+        <w:t xml:space="preserve">Here is an example of a non-numbered list:</w:t>
+      </w:r>
+    </w:p>
+    <w:p>
+      <w:pPr>
+        <w:pStyle w:val="Compact"/>
+        <w:numPr>
+          <w:numId w:val="1001"/>
+          <w:ilvl w:val="0"/>
+        </w:numPr>
+      </w:pPr>
+      <w:r>
+        <w:t xml:space="preserve">Breakfast</w:t>
+      </w:r>
+    </w:p>
+    <w:p>
+      <w:pPr>
+        <w:pStyle w:val="Compact"/>
+        <w:numPr>
+          <w:numId w:val="1002"/>
+          <w:ilvl w:val="1"/>
+        </w:numPr>
+      </w:pPr>
+      <w:r>
+        <w:t xml:space="preserve">food</w:t>
+      </w:r>
+    </w:p>
+    <w:p>
+      <w:pPr>
+        <w:pStyle w:val="Compact"/>
+        <w:numPr>
+          <w:numId w:val="1003"/>
+          <w:ilvl w:val="2"/>
+        </w:numPr>
+      </w:pPr>
+      <w:r>
+        <w:t xml:space="preserve">eggs</w:t>
+      </w:r>
+    </w:p>
+    <w:p>
+      <w:pPr>
+        <w:pStyle w:val="Compact"/>
+        <w:numPr>
+          <w:numId w:val="1003"/>
+          <w:ilvl w:val="2"/>
+        </w:numPr>
+      </w:pPr>
+      <w:r>
+        <w:t xml:space="preserve">toast</w:t>
+      </w:r>
+    </w:p>
+    <w:p>
+      <w:pPr>
+        <w:pStyle w:val="Compact"/>
+        <w:numPr>
+          <w:numId w:val="1003"/>
+          <w:ilvl w:val="2"/>
+        </w:numPr>
+      </w:pPr>
+      <w:r>
+        <w:t xml:space="preserve">bacon</w:t>
+      </w:r>
+    </w:p>
+    <w:p>
+      <w:pPr>
+        <w:pStyle w:val="Compact"/>
+        <w:numPr>
+          <w:numId w:val="1002"/>
+          <w:ilvl w:val="1"/>
+        </w:numPr>
+      </w:pPr>
+      <w:r>
+        <w:t xml:space="preserve">drink</w:t>
+      </w:r>
+    </w:p>
+    <w:p>
+      <w:pPr>
+        <w:pStyle w:val="Compact"/>
+        <w:numPr>
+          <w:numId w:val="1004"/>
+          <w:ilvl w:val="2"/>
+        </w:numPr>
+      </w:pPr>
+      <w:r>
+        <w:t xml:space="preserve">apple juice</w:t>
+      </w:r>
+    </w:p>
+    <w:p>
+      <w:pPr>
+        <w:pStyle w:val="Compact"/>
+        <w:numPr>
+          <w:numId w:val="1001"/>
+          <w:ilvl w:val="0"/>
+        </w:numPr>
+      </w:pPr>
+      <w:r>
+        <w:t xml:space="preserve">Lunch</w:t>
+      </w:r>
+    </w:p>
+    <w:p>
+      <w:pPr>
+        <w:pStyle w:val="Compact"/>
+        <w:numPr>
+          <w:numId w:val="1005"/>
+          <w:ilvl w:val="1"/>
+        </w:numPr>
+      </w:pPr>
+      <w:r>
+        <w:t xml:space="preserve">taco</w:t>
+      </w:r>
+    </w:p>
+    <w:p>
+      <w:pPr>
+        <w:pStyle w:val="Compact"/>
+        <w:numPr>
+          <w:numId w:val="1001"/>
+          <w:ilvl w:val="0"/>
+        </w:numPr>
+      </w:pPr>
+      <w:r>
+        <w:t xml:space="preserve">Dinner</w:t>
+      </w:r>
+    </w:p>
+    <w:p>
+      <w:pPr>
+        <w:pStyle w:val="Compact"/>
+        <w:numPr>
+          <w:numId w:val="1006"/>
+          <w:ilvl w:val="1"/>
+        </w:numPr>
+      </w:pPr>
+      <w:r>
+        <w:t xml:space="preserve">baked chicken</w:t>
+      </w:r>
+    </w:p>
+    <w:p>
+      <w:pPr>
+        <w:pStyle w:val="Compact"/>
+        <w:numPr>
+          <w:numId w:val="1006"/>
+          <w:ilvl w:val="1"/>
+        </w:numPr>
+      </w:pPr>
+      <w:r>
+        <w:t xml:space="preserve">broccoli</w:t>
+      </w:r>
+    </w:p>
+    <w:p>
+      <w:pPr>
+        <w:pStyle w:val="Compact"/>
+        <w:numPr>
+          <w:numId w:val="1006"/>
+          <w:ilvl w:val="1"/>
+        </w:numPr>
+      </w:pPr>
+      <w:r>
+        <w:t xml:space="preserve">rice</w:t>
+      </w:r>
+    </w:p>
+    <w:p>
+      <w:pPr>
+        <w:pStyle w:val="FirstParagraph"/>
+      </w:pPr>
+      <w:r>
+        <w:t xml:space="preserve">Here is an example of a numbered list:</w:t>
+      </w:r>
+    </w:p>
+    <w:p>
+      <w:pPr>
+        <w:pStyle w:val="Compact"/>
+        <w:numPr>
+          <w:numId w:val="1007"/>
+          <w:ilvl w:val="0"/>
+        </w:numPr>
+      </w:pPr>
+      <w:r>
+        <w:t xml:space="preserve">Breakfast</w:t>
+      </w:r>
+    </w:p>
+    <w:p>
+      <w:pPr>
+        <w:pStyle w:val="Compact"/>
+        <w:numPr>
+          <w:numId w:val="1008"/>
+          <w:ilvl w:val="1"/>
+        </w:numPr>
+      </w:pPr>
+      <w:r>
+        <w:t xml:space="preserve">food</w:t>
+      </w:r>
+    </w:p>
+    <w:p>
+      <w:pPr>
+        <w:pStyle w:val="Compact"/>
+        <w:numPr>
+          <w:numId w:val="1009"/>
+          <w:ilvl w:val="2"/>
+        </w:numPr>
+      </w:pPr>
+      <w:r>
+        <w:t xml:space="preserve">eggs</w:t>
+      </w:r>
+    </w:p>
+    <w:p>
+      <w:pPr>
+        <w:pStyle w:val="Compact"/>
+        <w:numPr>
+          <w:numId w:val="1009"/>
+          <w:ilvl w:val="2"/>
+        </w:numPr>
+      </w:pPr>
+      <w:r>
+        <w:t xml:space="preserve">toast</w:t>
+      </w:r>
+    </w:p>
+    <w:p>
+      <w:pPr>
+        <w:pStyle w:val="Compact"/>
+        <w:numPr>
+          <w:numId w:val="1009"/>
+          <w:ilvl w:val="2"/>
+        </w:numPr>
+      </w:pPr>
+      <w:r>
+        <w:t xml:space="preserve">bacon</w:t>
+      </w:r>
+    </w:p>
+    <w:p>
+      <w:pPr>
+        <w:pStyle w:val="Compact"/>
+        <w:numPr>
+          <w:numId w:val="1008"/>
+          <w:ilvl w:val="1"/>
+        </w:numPr>
+      </w:pPr>
+      <w:r>
+        <w:t xml:space="preserve">drink</w:t>
+      </w:r>
+    </w:p>
+    <w:p>
+      <w:pPr>
+        <w:pStyle w:val="Compact"/>
+        <w:numPr>
+          <w:numId w:val="1010"/>
+          <w:ilvl w:val="2"/>
+        </w:numPr>
+      </w:pPr>
+      <w:r>
+        <w:t xml:space="preserve">apple juice</w:t>
+      </w:r>
+    </w:p>
+    <w:p>
+      <w:pPr>
+        <w:pStyle w:val="Compact"/>
+        <w:numPr>
+          <w:numId w:val="1007"/>
+          <w:ilvl w:val="0"/>
+        </w:numPr>
+      </w:pPr>
+      <w:r>
+        <w:t xml:space="preserve">Lunch</w:t>
+      </w:r>
+    </w:p>
+    <w:p>
+      <w:pPr>
+        <w:pStyle w:val="Compact"/>
+        <w:numPr>
+          <w:numId w:val="1011"/>
+          <w:ilvl w:val="1"/>
+        </w:numPr>
+      </w:pPr>
+      <w:r>
+        <w:t xml:space="preserve">taco</w:t>
+      </w:r>
+    </w:p>
+    <w:p>
+      <w:pPr>
+        <w:pStyle w:val="Compact"/>
+        <w:numPr>
+          <w:numId w:val="1007"/>
+          <w:ilvl w:val="0"/>
+        </w:numPr>
+      </w:pPr>
+      <w:r>
+        <w:t xml:space="preserve">Dinner</w:t>
+      </w:r>
+    </w:p>
+    <w:p>
+      <w:pPr>
+        <w:pStyle w:val="Compact"/>
+        <w:numPr>
+          <w:numId w:val="1012"/>
+          <w:ilvl w:val="1"/>
+        </w:numPr>
+      </w:pPr>
+      <w:r>
+        <w:t xml:space="preserve">baked chicken</w:t>
+      </w:r>
+    </w:p>
+    <w:p>
+      <w:pPr>
+        <w:pStyle w:val="Compact"/>
+        <w:numPr>
+          <w:numId w:val="1012"/>
+          <w:ilvl w:val="1"/>
+        </w:numPr>
+      </w:pPr>
+      <w:r>
+        <w:t xml:space="preserve">broccoli</w:t>
+      </w:r>
+    </w:p>
+    <w:p>
+      <w:pPr>
+        <w:pStyle w:val="Compact"/>
+        <w:numPr>
+          <w:numId w:val="1012"/>
+          <w:ilvl w:val="1"/>
+        </w:numPr>
+      </w:pPr>
+      <w:r>
+        <w:t xml:space="preserve">rice</w:t>
+      </w:r>
+    </w:p>
+    <w:p>
+      <w:pPr>
+        <w:pStyle w:val="FirstParagraph"/>
+      </w:pPr>
+      <w:r>
+        <w:t xml:space="preserve">Here is an example of a blockquote:</w:t>
+      </w:r>
+    </w:p>
+    <w:p>
+      <w:pPr>
+        <w:pStyle w:val="BlockText"/>
+      </w:pPr>
+      <w:r>
+        <w:t xml:space="preserve">This is a block quote. This</w:t>
+      </w:r>
+      <w:r>
+        <w:t xml:space="preserve"> </w:t>
+      </w:r>
+      <w:r>
+        <w:t xml:space="preserve">paragraph has two lines.</w:t>
+      </w:r>
+    </w:p>
+    <w:p>
+      <w:pPr>
+        <w:pStyle w:val="Compact"/>
+        <w:pStyle w:val="BlockText"/>
+        <w:numPr>
+          <w:numId w:val="1013"/>
+          <w:ilvl w:val="0"/>
+        </w:numPr>
+      </w:pPr>
+      <w:r>
+        <w:t xml:space="preserve">This is a list inside a block quote.</w:t>
+      </w:r>
+    </w:p>
+    <w:p>
+      <w:pPr>
+        <w:pStyle w:val="Compact"/>
+        <w:pStyle w:val="BlockText"/>
+        <w:numPr>
+          <w:numId w:val="1013"/>
+          <w:ilvl w:val="0"/>
+        </w:numPr>
+      </w:pPr>
+      <w:r>
+        <w:t xml:space="preserve">Second item.</w:t>
+      </w:r>
+    </w:p>
+    <w:p>
+      <w:pPr>
+        <w:pStyle w:val="FirstParagraph"/>
+      </w:pPr>
+      <w:r>
+        <w:t xml:space="preserve">Here is an example of a nested blockquote:</w:t>
+      </w:r>
+    </w:p>
+    <w:p>
+      <w:pPr>
+        <w:pStyle w:val="BlockText"/>
+      </w:pPr>
+      <w:r>
+        <w:t xml:space="preserve">This is a block quote. This</w:t>
+      </w:r>
+      <w:r>
+        <w:t xml:space="preserve"> </w:t>
+      </w:r>
+      <w:r>
+        <w:t xml:space="preserve">paragraph has two lines.</w:t>
+      </w:r>
+    </w:p>
+    <w:p>
+      <w:pPr>
+        <w:pStyle w:val="BlockText"/>
+        <w:pStyle w:val="BlockText"/>
+      </w:pPr>
+      <w:r>
+        <w:t xml:space="preserve">This text is nested</w:t>
+      </w:r>
+    </w:p>
+    <w:p>
+      <w:pPr>
+        <w:pStyle w:val="FirstParagraph"/>
+      </w:pPr>
+      <w:r>
         <w:t xml:space="preserve">This is an R Markdown document. Markdown is a simple formatting syntax for authoring HTML, PDF, and MS Word documents. For more details on using R Markdown see</w:t>
       </w:r>
       <w:r>
         <w:t xml:space="preserve"> </w:t>
       </w:r>
-      <w:hyperlink r:id="rId22">
+      <w:hyperlink r:id="rId25">
         <w:r>
           <w:rPr>
             <w:rStyle w:val="Hyperlink"/>
@@ -215,8 +771,8 @@
       <w:pPr>
         <w:pStyle w:val="Heading2"/>
       </w:pPr>
-      <w:bookmarkStart w:id="23" w:name="including-plots"/>
-      <w:bookmarkEnd w:id="23"/>
+      <w:bookmarkStart w:id="26" w:name="including-plots"/>
+      <w:bookmarkEnd w:id="26"/>
       <w:r>
         <w:t xml:space="preserve">Including Plots</w:t>
       </w:r>
@@ -249,7 +805,7 @@
                     </pic:cNvPicPr>
                   </pic:nvPicPr>
                   <pic:blipFill>
-                    <a:blip r:embed="rId24"/>
+                    <a:blip r:embed="rId27"/>
                     <a:stretch>
                       <a:fillRect/>
                     </a:stretch>
@@ -278,25 +834,1819 @@
     </w:p>
     <w:p>
       <w:pPr>
-        <w:pStyle w:val="BodyText"/>
-      </w:pPr>
-      <w:r>
-        <w:t xml:space="preserve">Note that the</w:t>
-      </w:r>
-      <w:r>
+        <w:pStyle w:val="SourceCode"/>
+      </w:pPr>
+      <w:r>
+        <w:rPr>
+          <w:rStyle w:val="KeywordTok"/>
+        </w:rPr>
+        <w:t xml:space="preserve">plot</w:t>
+      </w:r>
+      <w:r>
+        <w:rPr>
+          <w:rStyle w:val="NormalTok"/>
+        </w:rPr>
+        <w:t xml:space="preserve">(pressure)</w:t>
+      </w:r>
+    </w:p>
+    <w:p>
+      <w:pPr>
+        <w:pStyle w:val="FirstParagraph"/>
+      </w:pPr>
+      <w:r>
+        <w:drawing>
+          <wp:inline>
+            <wp:extent cx="4620126" cy="4620126"/>
+            <wp:effectExtent b="0" l="0" r="0" t="0"/>
+            <wp:docPr descr="" title="" id="1" name="Picture"/>
+            <a:graphic>
+              <a:graphicData uri="http://schemas.openxmlformats.org/drawingml/2006/picture">
+                <pic:pic>
+                  <pic:nvPicPr>
+                    <pic:cNvPr descr="module2_rmd1_files/figure-docx/pressure2-1.png" id="0" name="Picture"/>
+                    <pic:cNvPicPr>
+                      <a:picLocks noChangeArrowheads="1" noChangeAspect="1"/>
+                    </pic:cNvPicPr>
+                  </pic:nvPicPr>
+                  <pic:blipFill>
+                    <a:blip r:embed="rId28"/>
+                    <a:stretch>
+                      <a:fillRect/>
+                    </a:stretch>
+                  </pic:blipFill>
+                  <pic:spPr bwMode="auto">
+                    <a:xfrm>
+                      <a:off x="0" y="0"/>
+                      <a:ext cx="4620126" cy="4620126"/>
+                    </a:xfrm>
+                    <a:prstGeom prst="rect">
+                      <a:avLst/>
+                    </a:prstGeom>
+                    <a:noFill/>
+                    <a:ln w="9525">
+                      <a:noFill/>
+                      <a:headEnd/>
+                      <a:tailEnd/>
+                    </a:ln>
+                  </pic:spPr>
+                </pic:pic>
+              </a:graphicData>
+            </a:graphic>
+          </wp:inline>
+        </w:drawing>
+      </w:r>
+    </w:p>
+    <w:p>
+      <w:pPr>
+        <w:pStyle w:val="SourceCode"/>
+      </w:pPr>
+      <w:r>
+        <w:rPr>
+          <w:rStyle w:val="NormalTok"/>
+        </w:rPr>
+        <w:t xml:space="preserve">knitr</w:t>
+      </w:r>
+      <w:r>
+        <w:rPr>
+          <w:rStyle w:val="OperatorTok"/>
+        </w:rPr>
+        <w:t xml:space="preserve">::</w:t>
+      </w:r>
+      <w:r>
+        <w:rPr>
+          <w:rStyle w:val="KeywordTok"/>
+        </w:rPr>
+        <w:t xml:space="preserve">kable</w:t>
+      </w:r>
+      <w:r>
+        <w:rPr>
+          <w:rStyle w:val="NormalTok"/>
+        </w:rPr>
+        <w:t xml:space="preserve">(</w:t>
+      </w:r>
+      <w:r>
+        <w:rPr>
+          <w:rStyle w:val="KeywordTok"/>
+        </w:rPr>
+        <w:t xml:space="preserve">head</w:t>
+      </w:r>
+      <w:r>
+        <w:rPr>
+          <w:rStyle w:val="NormalTok"/>
+        </w:rPr>
+        <w:t xml:space="preserve">(cars),</w:t>
+      </w:r>
+      <w:r>
+        <w:br w:type="textWrapping"/>
+      </w:r>
+      <w:r>
+        <w:rPr>
+          <w:rStyle w:val="NormalTok"/>
+        </w:rPr>
+        <w:t xml:space="preserve">             </w:t>
+      </w:r>
+      <w:r>
+        <w:rPr>
+          <w:rStyle w:val="DataTypeTok"/>
+        </w:rPr>
+        <w:t xml:space="preserve">caption =</w:t>
+      </w:r>
+      <w:r>
+        <w:rPr>
+          <w:rStyle w:val="NormalTok"/>
+        </w:rPr>
         <w:t xml:space="preserve"> </w:t>
       </w:r>
+      <w:r>
+        <w:rPr>
+          <w:rStyle w:val="StringTok"/>
+        </w:rPr>
+        <w:t xml:space="preserve">'Table 1. Top ten rows of the cars dataset'</w:t>
+      </w:r>
+      <w:r>
+        <w:rPr>
+          <w:rStyle w:val="NormalTok"/>
+        </w:rPr>
+        <w:t xml:space="preserve">)</w:t>
+      </w:r>
+    </w:p>
+    <w:p>
+      <w:pPr>
+        <w:pStyle w:val="TableCaption"/>
+      </w:pPr>
+      <w:r>
+        <w:t xml:space="preserve">Table 1. Top ten rows of the cars dataset</w:t>
+      </w:r>
+    </w:p>
+    <w:tbl>
+      <w:tblPr>
+        <w:tblStyle w:val="TableNormal"/>
+        <w:tblW w:type="pct" w:w="0.0"/>
+        <w:tblLook w:firstRow="1"/>
+        <w:tblCaption w:val="Table 1. Top ten rows of the cars dataset"/>
+      </w:tblPr>
+      <w:tblGrid/>
+      <w:tr>
+        <w:trPr>
+          <w:cnfStyle w:firstRow="1"/>
+        </w:trPr>
+        <w:tc>
+          <w:tcPr>
+            <w:tcBorders>
+              <w:bottom w:val="single"/>
+            </w:tcBorders>
+            <w:vAlign w:val="bottom"/>
+          </w:tcPr>
+          <w:p>
+            <w:pPr>
+              <w:pStyle w:val="Compact"/>
+              <w:jc w:val="right"/>
+            </w:pPr>
+            <w:r>
+              <w:t xml:space="preserve">speed</w:t>
+            </w:r>
+          </w:p>
+        </w:tc>
+        <w:tc>
+          <w:tcPr>
+            <w:tcBorders>
+              <w:bottom w:val="single"/>
+            </w:tcBorders>
+            <w:vAlign w:val="bottom"/>
+          </w:tcPr>
+          <w:p>
+            <w:pPr>
+              <w:pStyle w:val="Compact"/>
+              <w:jc w:val="right"/>
+            </w:pPr>
+            <w:r>
+              <w:t xml:space="preserve">dist</w:t>
+            </w:r>
+          </w:p>
+        </w:tc>
+      </w:tr>
+      <w:tr>
+        <w:tc>
+          <w:p>
+            <w:pPr>
+              <w:pStyle w:val="Compact"/>
+              <w:jc w:val="right"/>
+            </w:pPr>
+            <w:r>
+              <w:t xml:space="preserve">4</w:t>
+            </w:r>
+          </w:p>
+        </w:tc>
+        <w:tc>
+          <w:p>
+            <w:pPr>
+              <w:pStyle w:val="Compact"/>
+              <w:jc w:val="right"/>
+            </w:pPr>
+            <w:r>
+              <w:t xml:space="preserve">2</w:t>
+            </w:r>
+          </w:p>
+        </w:tc>
+      </w:tr>
+      <w:tr>
+        <w:tc>
+          <w:p>
+            <w:pPr>
+              <w:pStyle w:val="Compact"/>
+              <w:jc w:val="right"/>
+            </w:pPr>
+            <w:r>
+              <w:t xml:space="preserve">4</w:t>
+            </w:r>
+          </w:p>
+        </w:tc>
+        <w:tc>
+          <w:p>
+            <w:pPr>
+              <w:pStyle w:val="Compact"/>
+              <w:jc w:val="right"/>
+            </w:pPr>
+            <w:r>
+              <w:t xml:space="preserve">10</w:t>
+            </w:r>
+          </w:p>
+        </w:tc>
+      </w:tr>
+      <w:tr>
+        <w:tc>
+          <w:p>
+            <w:pPr>
+              <w:pStyle w:val="Compact"/>
+              <w:jc w:val="right"/>
+            </w:pPr>
+            <w:r>
+              <w:t xml:space="preserve">7</w:t>
+            </w:r>
+          </w:p>
+        </w:tc>
+        <w:tc>
+          <w:p>
+            <w:pPr>
+              <w:pStyle w:val="Compact"/>
+              <w:jc w:val="right"/>
+            </w:pPr>
+            <w:r>
+              <w:t xml:space="preserve">4</w:t>
+            </w:r>
+          </w:p>
+        </w:tc>
+      </w:tr>
+      <w:tr>
+        <w:tc>
+          <w:p>
+            <w:pPr>
+              <w:pStyle w:val="Compact"/>
+              <w:jc w:val="right"/>
+            </w:pPr>
+            <w:r>
+              <w:t xml:space="preserve">7</w:t>
+            </w:r>
+          </w:p>
+        </w:tc>
+        <w:tc>
+          <w:p>
+            <w:pPr>
+              <w:pStyle w:val="Compact"/>
+              <w:jc w:val="right"/>
+            </w:pPr>
+            <w:r>
+              <w:t xml:space="preserve">22</w:t>
+            </w:r>
+          </w:p>
+        </w:tc>
+      </w:tr>
+      <w:tr>
+        <w:tc>
+          <w:p>
+            <w:pPr>
+              <w:pStyle w:val="Compact"/>
+              <w:jc w:val="right"/>
+            </w:pPr>
+            <w:r>
+              <w:t xml:space="preserve">8</w:t>
+            </w:r>
+          </w:p>
+        </w:tc>
+        <w:tc>
+          <w:p>
+            <w:pPr>
+              <w:pStyle w:val="Compact"/>
+              <w:jc w:val="right"/>
+            </w:pPr>
+            <w:r>
+              <w:t xml:space="preserve">16</w:t>
+            </w:r>
+          </w:p>
+        </w:tc>
+      </w:tr>
+      <w:tr>
+        <w:tc>
+          <w:p>
+            <w:pPr>
+              <w:pStyle w:val="Compact"/>
+              <w:jc w:val="right"/>
+            </w:pPr>
+            <w:r>
+              <w:t xml:space="preserve">9</w:t>
+            </w:r>
+          </w:p>
+        </w:tc>
+        <w:tc>
+          <w:p>
+            <w:pPr>
+              <w:pStyle w:val="Compact"/>
+              <w:jc w:val="right"/>
+            </w:pPr>
+            <w:r>
+              <w:t xml:space="preserve">10</w:t>
+            </w:r>
+          </w:p>
+        </w:tc>
+      </w:tr>
+    </w:tbl>
+    <w:p>
+      <w:pPr>
+        <w:pStyle w:val="SourceCode"/>
+      </w:pPr>
+      <w:r>
+        <w:rPr>
+          <w:rStyle w:val="KeywordTok"/>
+        </w:rPr>
+        <w:t xml:space="preserve">head</w:t>
+      </w:r>
+      <w:r>
+        <w:rPr>
+          <w:rStyle w:val="NormalTok"/>
+        </w:rPr>
+        <w:t xml:space="preserve">(mtcars)</w:t>
+      </w:r>
+    </w:p>
+    <w:p>
+      <w:pPr>
+        <w:pStyle w:val="SourceCode"/>
+      </w:pPr>
       <w:r>
         <w:rPr>
           <w:rStyle w:val="VerbatimChar"/>
         </w:rPr>
-        <w:t xml:space="preserve">echo = FALSE</w:t>
-      </w:r>
-      <w:r>
-        <w:t xml:space="preserve"> </w:t>
-      </w:r>
-      <w:r>
-        <w:t xml:space="preserve">parameter was added to the code chunk to prevent printing of the R code that generated the plot.</w:t>
+        <w:t xml:space="preserve">##                    mpg cyl disp  hp drat    wt  qsec vs am gear carb</w:t>
+      </w:r>
+      <w:r>
+        <w:br w:type="textWrapping"/>
+      </w:r>
+      <w:r>
+        <w:rPr>
+          <w:rStyle w:val="VerbatimChar"/>
+        </w:rPr>
+        <w:t xml:space="preserve">## Mazda RX4         21.0   6  160 110 3.90 2.620 16.46  0  1    4    4</w:t>
+      </w:r>
+      <w:r>
+        <w:br w:type="textWrapping"/>
+      </w:r>
+      <w:r>
+        <w:rPr>
+          <w:rStyle w:val="VerbatimChar"/>
+        </w:rPr>
+        <w:t xml:space="preserve">## Mazda RX4 Wag     21.0   6  160 110 3.90 2.875 17.02  0  1    4    4</w:t>
+      </w:r>
+      <w:r>
+        <w:br w:type="textWrapping"/>
+      </w:r>
+      <w:r>
+        <w:rPr>
+          <w:rStyle w:val="VerbatimChar"/>
+        </w:rPr>
+        <w:t xml:space="preserve">## Datsun 710        22.8   4  108  93 3.85 2.320 18.61  1  1    4    1</w:t>
+      </w:r>
+      <w:r>
+        <w:br w:type="textWrapping"/>
+      </w:r>
+      <w:r>
+        <w:rPr>
+          <w:rStyle w:val="VerbatimChar"/>
+        </w:rPr>
+        <w:t xml:space="preserve">## Hornet 4 Drive    21.4   6  258 110 3.08 3.215 19.44  1  0    3    1</w:t>
+      </w:r>
+      <w:r>
+        <w:br w:type="textWrapping"/>
+      </w:r>
+      <w:r>
+        <w:rPr>
+          <w:rStyle w:val="VerbatimChar"/>
+        </w:rPr>
+        <w:t xml:space="preserve">## Hornet Sportabout 18.7   8  360 175 3.15 3.440 17.02  0  0    3    2</w:t>
+      </w:r>
+      <w:r>
+        <w:br w:type="textWrapping"/>
+      </w:r>
+      <w:r>
+        <w:rPr>
+          <w:rStyle w:val="VerbatimChar"/>
+        </w:rPr>
+        <w:t xml:space="preserve">## Valiant           18.1   6  225 105 2.76 3.460 20.22  1  0    3    1</w:t>
+      </w:r>
+    </w:p>
+    <w:p>
+      <w:pPr>
+        <w:pStyle w:val="SourceCode"/>
+      </w:pPr>
+      <w:r>
+        <w:rPr>
+          <w:rStyle w:val="KeywordTok"/>
+        </w:rPr>
+        <w:t xml:space="preserve">library</w:t>
+      </w:r>
+      <w:r>
+        <w:rPr>
+          <w:rStyle w:val="NormalTok"/>
+        </w:rPr>
+        <w:t xml:space="preserve">(printr)</w:t>
+      </w:r>
+      <w:r>
+        <w:br w:type="textWrapping"/>
+      </w:r>
+      <w:r>
+        <w:br w:type="textWrapping"/>
+      </w:r>
+      <w:r>
+        <w:rPr>
+          <w:rStyle w:val="KeywordTok"/>
+        </w:rPr>
+        <w:t xml:space="preserve">head</w:t>
+      </w:r>
+      <w:r>
+        <w:rPr>
+          <w:rStyle w:val="NormalTok"/>
+        </w:rPr>
+        <w:t xml:space="preserve">(mtcars)</w:t>
+      </w:r>
+    </w:p>
+    <w:tbl>
+      <w:tblPr>
+        <w:tblStyle w:val="TableNormal"/>
+        <w:tblW w:type="pct" w:w="0.0"/>
+        <w:tblLook w:firstRow="1"/>
+      </w:tblPr>
+      <w:tblGrid/>
+      <w:tr>
+        <w:trPr>
+          <w:cnfStyle w:firstRow="1"/>
+        </w:trPr>
+        <w:tc>
+          <w:tcPr>
+            <w:tcBorders>
+              <w:bottom w:val="single"/>
+            </w:tcBorders>
+            <w:vAlign w:val="bottom"/>
+          </w:tcPr>
+          <w:p>
+            <w:pPr>
+              <w:pStyle w:val="Compact"/>
+            </w:pPr>
+          </w:p>
+        </w:tc>
+        <w:tc>
+          <w:tcPr>
+            <w:tcBorders>
+              <w:bottom w:val="single"/>
+            </w:tcBorders>
+            <w:vAlign w:val="bottom"/>
+          </w:tcPr>
+          <w:p>
+            <w:pPr>
+              <w:pStyle w:val="Compact"/>
+              <w:jc w:val="right"/>
+            </w:pPr>
+            <w:r>
+              <w:t xml:space="preserve">mpg</w:t>
+            </w:r>
+          </w:p>
+        </w:tc>
+        <w:tc>
+          <w:tcPr>
+            <w:tcBorders>
+              <w:bottom w:val="single"/>
+            </w:tcBorders>
+            <w:vAlign w:val="bottom"/>
+          </w:tcPr>
+          <w:p>
+            <w:pPr>
+              <w:pStyle w:val="Compact"/>
+              <w:jc w:val="right"/>
+            </w:pPr>
+            <w:r>
+              <w:t xml:space="preserve">cyl</w:t>
+            </w:r>
+          </w:p>
+        </w:tc>
+        <w:tc>
+          <w:tcPr>
+            <w:tcBorders>
+              <w:bottom w:val="single"/>
+            </w:tcBorders>
+            <w:vAlign w:val="bottom"/>
+          </w:tcPr>
+          <w:p>
+            <w:pPr>
+              <w:pStyle w:val="Compact"/>
+              <w:jc w:val="right"/>
+            </w:pPr>
+            <w:r>
+              <w:t xml:space="preserve">disp</w:t>
+            </w:r>
+          </w:p>
+        </w:tc>
+        <w:tc>
+          <w:tcPr>
+            <w:tcBorders>
+              <w:bottom w:val="single"/>
+            </w:tcBorders>
+            <w:vAlign w:val="bottom"/>
+          </w:tcPr>
+          <w:p>
+            <w:pPr>
+              <w:pStyle w:val="Compact"/>
+              <w:jc w:val="right"/>
+            </w:pPr>
+            <w:r>
+              <w:t xml:space="preserve">hp</w:t>
+            </w:r>
+          </w:p>
+        </w:tc>
+        <w:tc>
+          <w:tcPr>
+            <w:tcBorders>
+              <w:bottom w:val="single"/>
+            </w:tcBorders>
+            <w:vAlign w:val="bottom"/>
+          </w:tcPr>
+          <w:p>
+            <w:pPr>
+              <w:pStyle w:val="Compact"/>
+              <w:jc w:val="right"/>
+            </w:pPr>
+            <w:r>
+              <w:t xml:space="preserve">drat</w:t>
+            </w:r>
+          </w:p>
+        </w:tc>
+        <w:tc>
+          <w:tcPr>
+            <w:tcBorders>
+              <w:bottom w:val="single"/>
+            </w:tcBorders>
+            <w:vAlign w:val="bottom"/>
+          </w:tcPr>
+          <w:p>
+            <w:pPr>
+              <w:pStyle w:val="Compact"/>
+              <w:jc w:val="right"/>
+            </w:pPr>
+            <w:r>
+              <w:t xml:space="preserve">wt</w:t>
+            </w:r>
+          </w:p>
+        </w:tc>
+        <w:tc>
+          <w:tcPr>
+            <w:tcBorders>
+              <w:bottom w:val="single"/>
+            </w:tcBorders>
+            <w:vAlign w:val="bottom"/>
+          </w:tcPr>
+          <w:p>
+            <w:pPr>
+              <w:pStyle w:val="Compact"/>
+              <w:jc w:val="right"/>
+            </w:pPr>
+            <w:r>
+              <w:t xml:space="preserve">qsec</w:t>
+            </w:r>
+          </w:p>
+        </w:tc>
+        <w:tc>
+          <w:tcPr>
+            <w:tcBorders>
+              <w:bottom w:val="single"/>
+            </w:tcBorders>
+            <w:vAlign w:val="bottom"/>
+          </w:tcPr>
+          <w:p>
+            <w:pPr>
+              <w:pStyle w:val="Compact"/>
+              <w:jc w:val="right"/>
+            </w:pPr>
+            <w:r>
+              <w:t xml:space="preserve">vs</w:t>
+            </w:r>
+          </w:p>
+        </w:tc>
+        <w:tc>
+          <w:tcPr>
+            <w:tcBorders>
+              <w:bottom w:val="single"/>
+            </w:tcBorders>
+            <w:vAlign w:val="bottom"/>
+          </w:tcPr>
+          <w:p>
+            <w:pPr>
+              <w:pStyle w:val="Compact"/>
+              <w:jc w:val="right"/>
+            </w:pPr>
+            <w:r>
+              <w:t xml:space="preserve">am</w:t>
+            </w:r>
+          </w:p>
+        </w:tc>
+        <w:tc>
+          <w:tcPr>
+            <w:tcBorders>
+              <w:bottom w:val="single"/>
+            </w:tcBorders>
+            <w:vAlign w:val="bottom"/>
+          </w:tcPr>
+          <w:p>
+            <w:pPr>
+              <w:pStyle w:val="Compact"/>
+              <w:jc w:val="right"/>
+            </w:pPr>
+            <w:r>
+              <w:t xml:space="preserve">gear</w:t>
+            </w:r>
+          </w:p>
+        </w:tc>
+        <w:tc>
+          <w:tcPr>
+            <w:tcBorders>
+              <w:bottom w:val="single"/>
+            </w:tcBorders>
+            <w:vAlign w:val="bottom"/>
+          </w:tcPr>
+          <w:p>
+            <w:pPr>
+              <w:pStyle w:val="Compact"/>
+              <w:jc w:val="right"/>
+            </w:pPr>
+            <w:r>
+              <w:t xml:space="preserve">carb</w:t>
+            </w:r>
+          </w:p>
+        </w:tc>
+      </w:tr>
+      <w:tr>
+        <w:tc>
+          <w:p>
+            <w:pPr>
+              <w:pStyle w:val="Compact"/>
+              <w:jc w:val="left"/>
+            </w:pPr>
+            <w:r>
+              <w:t xml:space="preserve">Mazda RX4</w:t>
+            </w:r>
+          </w:p>
+        </w:tc>
+        <w:tc>
+          <w:p>
+            <w:pPr>
+              <w:pStyle w:val="Compact"/>
+              <w:jc w:val="right"/>
+            </w:pPr>
+            <w:r>
+              <w:t xml:space="preserve">21.0</w:t>
+            </w:r>
+          </w:p>
+        </w:tc>
+        <w:tc>
+          <w:p>
+            <w:pPr>
+              <w:pStyle w:val="Compact"/>
+              <w:jc w:val="right"/>
+            </w:pPr>
+            <w:r>
+              <w:t xml:space="preserve">6</w:t>
+            </w:r>
+          </w:p>
+        </w:tc>
+        <w:tc>
+          <w:p>
+            <w:pPr>
+              <w:pStyle w:val="Compact"/>
+              <w:jc w:val="right"/>
+            </w:pPr>
+            <w:r>
+              <w:t xml:space="preserve">160</w:t>
+            </w:r>
+          </w:p>
+        </w:tc>
+        <w:tc>
+          <w:p>
+            <w:pPr>
+              <w:pStyle w:val="Compact"/>
+              <w:jc w:val="right"/>
+            </w:pPr>
+            <w:r>
+              <w:t xml:space="preserve">110</w:t>
+            </w:r>
+          </w:p>
+        </w:tc>
+        <w:tc>
+          <w:p>
+            <w:pPr>
+              <w:pStyle w:val="Compact"/>
+              <w:jc w:val="right"/>
+            </w:pPr>
+            <w:r>
+              <w:t xml:space="preserve">3.90</w:t>
+            </w:r>
+          </w:p>
+        </w:tc>
+        <w:tc>
+          <w:p>
+            <w:pPr>
+              <w:pStyle w:val="Compact"/>
+              <w:jc w:val="right"/>
+            </w:pPr>
+            <w:r>
+              <w:t xml:space="preserve">2.620</w:t>
+            </w:r>
+          </w:p>
+        </w:tc>
+        <w:tc>
+          <w:p>
+            <w:pPr>
+              <w:pStyle w:val="Compact"/>
+              <w:jc w:val="right"/>
+            </w:pPr>
+            <w:r>
+              <w:t xml:space="preserve">16.46</w:t>
+            </w:r>
+          </w:p>
+        </w:tc>
+        <w:tc>
+          <w:p>
+            <w:pPr>
+              <w:pStyle w:val="Compact"/>
+              <w:jc w:val="right"/>
+            </w:pPr>
+            <w:r>
+              <w:t xml:space="preserve">0</w:t>
+            </w:r>
+          </w:p>
+        </w:tc>
+        <w:tc>
+          <w:p>
+            <w:pPr>
+              <w:pStyle w:val="Compact"/>
+              <w:jc w:val="right"/>
+            </w:pPr>
+            <w:r>
+              <w:t xml:space="preserve">1</w:t>
+            </w:r>
+          </w:p>
+        </w:tc>
+        <w:tc>
+          <w:p>
+            <w:pPr>
+              <w:pStyle w:val="Compact"/>
+              <w:jc w:val="right"/>
+            </w:pPr>
+            <w:r>
+              <w:t xml:space="preserve">4</w:t>
+            </w:r>
+          </w:p>
+        </w:tc>
+        <w:tc>
+          <w:p>
+            <w:pPr>
+              <w:pStyle w:val="Compact"/>
+              <w:jc w:val="right"/>
+            </w:pPr>
+            <w:r>
+              <w:t xml:space="preserve">4</w:t>
+            </w:r>
+          </w:p>
+        </w:tc>
+      </w:tr>
+      <w:tr>
+        <w:tc>
+          <w:p>
+            <w:pPr>
+              <w:pStyle w:val="Compact"/>
+              <w:jc w:val="left"/>
+            </w:pPr>
+            <w:r>
+              <w:t xml:space="preserve">Mazda RX4 Wag</w:t>
+            </w:r>
+          </w:p>
+        </w:tc>
+        <w:tc>
+          <w:p>
+            <w:pPr>
+              <w:pStyle w:val="Compact"/>
+              <w:jc w:val="right"/>
+            </w:pPr>
+            <w:r>
+              <w:t xml:space="preserve">21.0</w:t>
+            </w:r>
+          </w:p>
+        </w:tc>
+        <w:tc>
+          <w:p>
+            <w:pPr>
+              <w:pStyle w:val="Compact"/>
+              <w:jc w:val="right"/>
+            </w:pPr>
+            <w:r>
+              <w:t xml:space="preserve">6</w:t>
+            </w:r>
+          </w:p>
+        </w:tc>
+        <w:tc>
+          <w:p>
+            <w:pPr>
+              <w:pStyle w:val="Compact"/>
+              <w:jc w:val="right"/>
+            </w:pPr>
+            <w:r>
+              <w:t xml:space="preserve">160</w:t>
+            </w:r>
+          </w:p>
+        </w:tc>
+        <w:tc>
+          <w:p>
+            <w:pPr>
+              <w:pStyle w:val="Compact"/>
+              <w:jc w:val="right"/>
+            </w:pPr>
+            <w:r>
+              <w:t xml:space="preserve">110</w:t>
+            </w:r>
+          </w:p>
+        </w:tc>
+        <w:tc>
+          <w:p>
+            <w:pPr>
+              <w:pStyle w:val="Compact"/>
+              <w:jc w:val="right"/>
+            </w:pPr>
+            <w:r>
+              <w:t xml:space="preserve">3.90</w:t>
+            </w:r>
+          </w:p>
+        </w:tc>
+        <w:tc>
+          <w:p>
+            <w:pPr>
+              <w:pStyle w:val="Compact"/>
+              <w:jc w:val="right"/>
+            </w:pPr>
+            <w:r>
+              <w:t xml:space="preserve">2.875</w:t>
+            </w:r>
+          </w:p>
+        </w:tc>
+        <w:tc>
+          <w:p>
+            <w:pPr>
+              <w:pStyle w:val="Compact"/>
+              <w:jc w:val="right"/>
+            </w:pPr>
+            <w:r>
+              <w:t xml:space="preserve">17.02</w:t>
+            </w:r>
+          </w:p>
+        </w:tc>
+        <w:tc>
+          <w:p>
+            <w:pPr>
+              <w:pStyle w:val="Compact"/>
+              <w:jc w:val="right"/>
+            </w:pPr>
+            <w:r>
+              <w:t xml:space="preserve">0</w:t>
+            </w:r>
+          </w:p>
+        </w:tc>
+        <w:tc>
+          <w:p>
+            <w:pPr>
+              <w:pStyle w:val="Compact"/>
+              <w:jc w:val="right"/>
+            </w:pPr>
+            <w:r>
+              <w:t xml:space="preserve">1</w:t>
+            </w:r>
+          </w:p>
+        </w:tc>
+        <w:tc>
+          <w:p>
+            <w:pPr>
+              <w:pStyle w:val="Compact"/>
+              <w:jc w:val="right"/>
+            </w:pPr>
+            <w:r>
+              <w:t xml:space="preserve">4</w:t>
+            </w:r>
+          </w:p>
+        </w:tc>
+        <w:tc>
+          <w:p>
+            <w:pPr>
+              <w:pStyle w:val="Compact"/>
+              <w:jc w:val="right"/>
+            </w:pPr>
+            <w:r>
+              <w:t xml:space="preserve">4</w:t>
+            </w:r>
+          </w:p>
+        </w:tc>
+      </w:tr>
+      <w:tr>
+        <w:tc>
+          <w:p>
+            <w:pPr>
+              <w:pStyle w:val="Compact"/>
+              <w:jc w:val="left"/>
+            </w:pPr>
+            <w:r>
+              <w:t xml:space="preserve">Datsun 710</w:t>
+            </w:r>
+          </w:p>
+        </w:tc>
+        <w:tc>
+          <w:p>
+            <w:pPr>
+              <w:pStyle w:val="Compact"/>
+              <w:jc w:val="right"/>
+            </w:pPr>
+            <w:r>
+              <w:t xml:space="preserve">22.8</w:t>
+            </w:r>
+          </w:p>
+        </w:tc>
+        <w:tc>
+          <w:p>
+            <w:pPr>
+              <w:pStyle w:val="Compact"/>
+              <w:jc w:val="right"/>
+            </w:pPr>
+            <w:r>
+              <w:t xml:space="preserve">4</w:t>
+            </w:r>
+          </w:p>
+        </w:tc>
+        <w:tc>
+          <w:p>
+            <w:pPr>
+              <w:pStyle w:val="Compact"/>
+              <w:jc w:val="right"/>
+            </w:pPr>
+            <w:r>
+              <w:t xml:space="preserve">108</w:t>
+            </w:r>
+          </w:p>
+        </w:tc>
+        <w:tc>
+          <w:p>
+            <w:pPr>
+              <w:pStyle w:val="Compact"/>
+              <w:jc w:val="right"/>
+            </w:pPr>
+            <w:r>
+              <w:t xml:space="preserve">93</w:t>
+            </w:r>
+          </w:p>
+        </w:tc>
+        <w:tc>
+          <w:p>
+            <w:pPr>
+              <w:pStyle w:val="Compact"/>
+              <w:jc w:val="right"/>
+            </w:pPr>
+            <w:r>
+              <w:t xml:space="preserve">3.85</w:t>
+            </w:r>
+          </w:p>
+        </w:tc>
+        <w:tc>
+          <w:p>
+            <w:pPr>
+              <w:pStyle w:val="Compact"/>
+              <w:jc w:val="right"/>
+            </w:pPr>
+            <w:r>
+              <w:t xml:space="preserve">2.320</w:t>
+            </w:r>
+          </w:p>
+        </w:tc>
+        <w:tc>
+          <w:p>
+            <w:pPr>
+              <w:pStyle w:val="Compact"/>
+              <w:jc w:val="right"/>
+            </w:pPr>
+            <w:r>
+              <w:t xml:space="preserve">18.61</w:t>
+            </w:r>
+          </w:p>
+        </w:tc>
+        <w:tc>
+          <w:p>
+            <w:pPr>
+              <w:pStyle w:val="Compact"/>
+              <w:jc w:val="right"/>
+            </w:pPr>
+            <w:r>
+              <w:t xml:space="preserve">1</w:t>
+            </w:r>
+          </w:p>
+        </w:tc>
+        <w:tc>
+          <w:p>
+            <w:pPr>
+              <w:pStyle w:val="Compact"/>
+              <w:jc w:val="right"/>
+            </w:pPr>
+            <w:r>
+              <w:t xml:space="preserve">1</w:t>
+            </w:r>
+          </w:p>
+        </w:tc>
+        <w:tc>
+          <w:p>
+            <w:pPr>
+              <w:pStyle w:val="Compact"/>
+              <w:jc w:val="right"/>
+            </w:pPr>
+            <w:r>
+              <w:t xml:space="preserve">4</w:t>
+            </w:r>
+          </w:p>
+        </w:tc>
+        <w:tc>
+          <w:p>
+            <w:pPr>
+              <w:pStyle w:val="Compact"/>
+              <w:jc w:val="right"/>
+            </w:pPr>
+            <w:r>
+              <w:t xml:space="preserve">1</w:t>
+            </w:r>
+          </w:p>
+        </w:tc>
+      </w:tr>
+      <w:tr>
+        <w:tc>
+          <w:p>
+            <w:pPr>
+              <w:pStyle w:val="Compact"/>
+              <w:jc w:val="left"/>
+            </w:pPr>
+            <w:r>
+              <w:t xml:space="preserve">Hornet 4 Drive</w:t>
+            </w:r>
+          </w:p>
+        </w:tc>
+        <w:tc>
+          <w:p>
+            <w:pPr>
+              <w:pStyle w:val="Compact"/>
+              <w:jc w:val="right"/>
+            </w:pPr>
+            <w:r>
+              <w:t xml:space="preserve">21.4</w:t>
+            </w:r>
+          </w:p>
+        </w:tc>
+        <w:tc>
+          <w:p>
+            <w:pPr>
+              <w:pStyle w:val="Compact"/>
+              <w:jc w:val="right"/>
+            </w:pPr>
+            <w:r>
+              <w:t xml:space="preserve">6</w:t>
+            </w:r>
+          </w:p>
+        </w:tc>
+        <w:tc>
+          <w:p>
+            <w:pPr>
+              <w:pStyle w:val="Compact"/>
+              <w:jc w:val="right"/>
+            </w:pPr>
+            <w:r>
+              <w:t xml:space="preserve">258</w:t>
+            </w:r>
+          </w:p>
+        </w:tc>
+        <w:tc>
+          <w:p>
+            <w:pPr>
+              <w:pStyle w:val="Compact"/>
+              <w:jc w:val="right"/>
+            </w:pPr>
+            <w:r>
+              <w:t xml:space="preserve">110</w:t>
+            </w:r>
+          </w:p>
+        </w:tc>
+        <w:tc>
+          <w:p>
+            <w:pPr>
+              <w:pStyle w:val="Compact"/>
+              <w:jc w:val="right"/>
+            </w:pPr>
+            <w:r>
+              <w:t xml:space="preserve">3.08</w:t>
+            </w:r>
+          </w:p>
+        </w:tc>
+        <w:tc>
+          <w:p>
+            <w:pPr>
+              <w:pStyle w:val="Compact"/>
+              <w:jc w:val="right"/>
+            </w:pPr>
+            <w:r>
+              <w:t xml:space="preserve">3.215</w:t>
+            </w:r>
+          </w:p>
+        </w:tc>
+        <w:tc>
+          <w:p>
+            <w:pPr>
+              <w:pStyle w:val="Compact"/>
+              <w:jc w:val="right"/>
+            </w:pPr>
+            <w:r>
+              <w:t xml:space="preserve">19.44</w:t>
+            </w:r>
+          </w:p>
+        </w:tc>
+        <w:tc>
+          <w:p>
+            <w:pPr>
+              <w:pStyle w:val="Compact"/>
+              <w:jc w:val="right"/>
+            </w:pPr>
+            <w:r>
+              <w:t xml:space="preserve">1</w:t>
+            </w:r>
+          </w:p>
+        </w:tc>
+        <w:tc>
+          <w:p>
+            <w:pPr>
+              <w:pStyle w:val="Compact"/>
+              <w:jc w:val="right"/>
+            </w:pPr>
+            <w:r>
+              <w:t xml:space="preserve">0</w:t>
+            </w:r>
+          </w:p>
+        </w:tc>
+        <w:tc>
+          <w:p>
+            <w:pPr>
+              <w:pStyle w:val="Compact"/>
+              <w:jc w:val="right"/>
+            </w:pPr>
+            <w:r>
+              <w:t xml:space="preserve">3</w:t>
+            </w:r>
+          </w:p>
+        </w:tc>
+        <w:tc>
+          <w:p>
+            <w:pPr>
+              <w:pStyle w:val="Compact"/>
+              <w:jc w:val="right"/>
+            </w:pPr>
+            <w:r>
+              <w:t xml:space="preserve">1</w:t>
+            </w:r>
+          </w:p>
+        </w:tc>
+      </w:tr>
+      <w:tr>
+        <w:tc>
+          <w:p>
+            <w:pPr>
+              <w:pStyle w:val="Compact"/>
+              <w:jc w:val="left"/>
+            </w:pPr>
+            <w:r>
+              <w:t xml:space="preserve">Hornet Sportabout</w:t>
+            </w:r>
+          </w:p>
+        </w:tc>
+        <w:tc>
+          <w:p>
+            <w:pPr>
+              <w:pStyle w:val="Compact"/>
+              <w:jc w:val="right"/>
+            </w:pPr>
+            <w:r>
+              <w:t xml:space="preserve">18.7</w:t>
+            </w:r>
+          </w:p>
+        </w:tc>
+        <w:tc>
+          <w:p>
+            <w:pPr>
+              <w:pStyle w:val="Compact"/>
+              <w:jc w:val="right"/>
+            </w:pPr>
+            <w:r>
+              <w:t xml:space="preserve">8</w:t>
+            </w:r>
+          </w:p>
+        </w:tc>
+        <w:tc>
+          <w:p>
+            <w:pPr>
+              <w:pStyle w:val="Compact"/>
+              <w:jc w:val="right"/>
+            </w:pPr>
+            <w:r>
+              <w:t xml:space="preserve">360</w:t>
+            </w:r>
+          </w:p>
+        </w:tc>
+        <w:tc>
+          <w:p>
+            <w:pPr>
+              <w:pStyle w:val="Compact"/>
+              <w:jc w:val="right"/>
+            </w:pPr>
+            <w:r>
+              <w:t xml:space="preserve">175</w:t>
+            </w:r>
+          </w:p>
+        </w:tc>
+        <w:tc>
+          <w:p>
+            <w:pPr>
+              <w:pStyle w:val="Compact"/>
+              <w:jc w:val="right"/>
+            </w:pPr>
+            <w:r>
+              <w:t xml:space="preserve">3.15</w:t>
+            </w:r>
+          </w:p>
+        </w:tc>
+        <w:tc>
+          <w:p>
+            <w:pPr>
+              <w:pStyle w:val="Compact"/>
+              <w:jc w:val="right"/>
+            </w:pPr>
+            <w:r>
+              <w:t xml:space="preserve">3.440</w:t>
+            </w:r>
+          </w:p>
+        </w:tc>
+        <w:tc>
+          <w:p>
+            <w:pPr>
+              <w:pStyle w:val="Compact"/>
+              <w:jc w:val="right"/>
+            </w:pPr>
+            <w:r>
+              <w:t xml:space="preserve">17.02</w:t>
+            </w:r>
+          </w:p>
+        </w:tc>
+        <w:tc>
+          <w:p>
+            <w:pPr>
+              <w:pStyle w:val="Compact"/>
+              <w:jc w:val="right"/>
+            </w:pPr>
+            <w:r>
+              <w:t xml:space="preserve">0</w:t>
+            </w:r>
+          </w:p>
+        </w:tc>
+        <w:tc>
+          <w:p>
+            <w:pPr>
+              <w:pStyle w:val="Compact"/>
+              <w:jc w:val="right"/>
+            </w:pPr>
+            <w:r>
+              <w:t xml:space="preserve">0</w:t>
+            </w:r>
+          </w:p>
+        </w:tc>
+        <w:tc>
+          <w:p>
+            <w:pPr>
+              <w:pStyle w:val="Compact"/>
+              <w:jc w:val="right"/>
+            </w:pPr>
+            <w:r>
+              <w:t xml:space="preserve">3</w:t>
+            </w:r>
+          </w:p>
+        </w:tc>
+        <w:tc>
+          <w:p>
+            <w:pPr>
+              <w:pStyle w:val="Compact"/>
+              <w:jc w:val="right"/>
+            </w:pPr>
+            <w:r>
+              <w:t xml:space="preserve">2</w:t>
+            </w:r>
+          </w:p>
+        </w:tc>
+      </w:tr>
+      <w:tr>
+        <w:tc>
+          <w:p>
+            <w:pPr>
+              <w:pStyle w:val="Compact"/>
+              <w:jc w:val="left"/>
+            </w:pPr>
+            <w:r>
+              <w:t xml:space="preserve">Valiant</w:t>
+            </w:r>
+          </w:p>
+        </w:tc>
+        <w:tc>
+          <w:p>
+            <w:pPr>
+              <w:pStyle w:val="Compact"/>
+              <w:jc w:val="right"/>
+            </w:pPr>
+            <w:r>
+              <w:t xml:space="preserve">18.1</w:t>
+            </w:r>
+          </w:p>
+        </w:tc>
+        <w:tc>
+          <w:p>
+            <w:pPr>
+              <w:pStyle w:val="Compact"/>
+              <w:jc w:val="right"/>
+            </w:pPr>
+            <w:r>
+              <w:t xml:space="preserve">6</w:t>
+            </w:r>
+          </w:p>
+        </w:tc>
+        <w:tc>
+          <w:p>
+            <w:pPr>
+              <w:pStyle w:val="Compact"/>
+              <w:jc w:val="right"/>
+            </w:pPr>
+            <w:r>
+              <w:t xml:space="preserve">225</w:t>
+            </w:r>
+          </w:p>
+        </w:tc>
+        <w:tc>
+          <w:p>
+            <w:pPr>
+              <w:pStyle w:val="Compact"/>
+              <w:jc w:val="right"/>
+            </w:pPr>
+            <w:r>
+              <w:t xml:space="preserve">105</w:t>
+            </w:r>
+          </w:p>
+        </w:tc>
+        <w:tc>
+          <w:p>
+            <w:pPr>
+              <w:pStyle w:val="Compact"/>
+              <w:jc w:val="right"/>
+            </w:pPr>
+            <w:r>
+              <w:t xml:space="preserve">2.76</w:t>
+            </w:r>
+          </w:p>
+        </w:tc>
+        <w:tc>
+          <w:p>
+            <w:pPr>
+              <w:pStyle w:val="Compact"/>
+              <w:jc w:val="right"/>
+            </w:pPr>
+            <w:r>
+              <w:t xml:space="preserve">3.460</w:t>
+            </w:r>
+          </w:p>
+        </w:tc>
+        <w:tc>
+          <w:p>
+            <w:pPr>
+              <w:pStyle w:val="Compact"/>
+              <w:jc w:val="right"/>
+            </w:pPr>
+            <w:r>
+              <w:t xml:space="preserve">20.22</w:t>
+            </w:r>
+          </w:p>
+        </w:tc>
+        <w:tc>
+          <w:p>
+            <w:pPr>
+              <w:pStyle w:val="Compact"/>
+              <w:jc w:val="right"/>
+            </w:pPr>
+            <w:r>
+              <w:t xml:space="preserve">1</w:t>
+            </w:r>
+          </w:p>
+        </w:tc>
+        <w:tc>
+          <w:p>
+            <w:pPr>
+              <w:pStyle w:val="Compact"/>
+              <w:jc w:val="right"/>
+            </w:pPr>
+            <w:r>
+              <w:t xml:space="preserve">0</w:t>
+            </w:r>
+          </w:p>
+        </w:tc>
+        <w:tc>
+          <w:p>
+            <w:pPr>
+              <w:pStyle w:val="Compact"/>
+              <w:jc w:val="right"/>
+            </w:pPr>
+            <w:r>
+              <w:t xml:space="preserve">3</w:t>
+            </w:r>
+          </w:p>
+        </w:tc>
+        <w:tc>
+          <w:p>
+            <w:pPr>
+              <w:pStyle w:val="Compact"/>
+              <w:jc w:val="right"/>
+            </w:pPr>
+            <w:r>
+              <w:t xml:space="preserve">1</w:t>
+            </w:r>
+          </w:p>
+        </w:tc>
+      </w:tr>
+      <w:tr>
+        <w:tc>
+          <w:p>
+            <w:pPr>
+              <w:pStyle w:val="Compact"/>
+              <w:jc w:val="left"/>
+            </w:pPr>
+            <w:r>
+              <w:t xml:space="preserve">## Insert an Equatio</w:t>
+            </w:r>
+          </w:p>
+        </w:tc>
+        <w:tc>
+          <w:p>
+            <w:pPr>
+              <w:pStyle w:val="Compact"/>
+              <w:jc w:val="right"/>
+            </w:pPr>
+            <w:r>
+              <w:t xml:space="preserve">n</w:t>
+            </w:r>
+          </w:p>
+        </w:tc>
+        <w:tc>
+          <w:p>
+            <w:pPr>
+              <w:pStyle w:val="Compact"/>
+            </w:pPr>
+          </w:p>
+        </w:tc>
+        <w:tc>
+          <w:p>
+            <w:pPr>
+              <w:pStyle w:val="Compact"/>
+            </w:pPr>
+          </w:p>
+        </w:tc>
+        <w:tc>
+          <w:p>
+            <w:pPr>
+              <w:pStyle w:val="Compact"/>
+            </w:pPr>
+          </w:p>
+        </w:tc>
+        <w:tc>
+          <w:p>
+            <w:pPr>
+              <w:pStyle w:val="Compact"/>
+            </w:pPr>
+          </w:p>
+        </w:tc>
+        <w:tc>
+          <w:p>
+            <w:pPr>
+              <w:pStyle w:val="Compact"/>
+            </w:pPr>
+          </w:p>
+        </w:tc>
+        <w:tc>
+          <w:p>
+            <w:pPr>
+              <w:pStyle w:val="Compact"/>
+            </w:pPr>
+          </w:p>
+        </w:tc>
+        <w:tc>
+          <w:p>
+            <w:pPr>
+              <w:pStyle w:val="Compact"/>
+            </w:pPr>
+          </w:p>
+        </w:tc>
+        <w:tc>
+          <w:p>
+            <w:pPr>
+              <w:pStyle w:val="Compact"/>
+            </w:pPr>
+          </w:p>
+        </w:tc>
+        <w:tc>
+          <w:p>
+            <w:pPr>
+              <w:pStyle w:val="Compact"/>
+            </w:pPr>
+          </w:p>
+        </w:tc>
+        <w:tc>
+          <w:p>
+            <w:pPr>
+              <w:pStyle w:val="Compact"/>
+            </w:pPr>
+          </w:p>
+        </w:tc>
+      </w:tr>
+    </w:tbl>
+    <w:p>
+      <w:pPr>
+        <w:pStyle w:val="BodyText"/>
+      </w:pPr>
+      <m:oMathPara>
+        <m:oMathParaPr>
+          <m:jc m:val="center"/>
+        </m:oMathParaPr>
+        <m:oMath>
+          <m:r>
+            <m:t>y</m:t>
+          </m:r>
+          <m:r>
+            <m:t>=</m:t>
+          </m:r>
+          <m:sSub>
+            <m:e>
+              <m:r>
+                <m:t>β</m:t>
+              </m:r>
+            </m:e>
+            <m:sub>
+              <m:r>
+                <m:t>0</m:t>
+              </m:r>
+            </m:sub>
+          </m:sSub>
+          <m:r>
+            <m:t>+</m:t>
+          </m:r>
+          <m:sSub>
+            <m:e>
+              <m:r>
+                <m:t>β</m:t>
+              </m:r>
+            </m:e>
+            <m:sub>
+              <m:r>
+                <m:t>1</m:t>
+              </m:r>
+            </m:sub>
+          </m:sSub>
+          <m:r>
+            <m:t>x</m:t>
+          </m:r>
+        </m:oMath>
+      </m:oMathPara>
+    </w:p>
+    <w:p>
+      <w:pPr>
+        <w:pStyle w:val="Heading2"/>
+      </w:pPr>
+      <w:bookmarkStart w:id="29" w:name="insert-images"/>
+      <w:bookmarkEnd w:id="29"/>
+      <w:r>
+        <w:t xml:space="preserve">Insert Images</w:t>
+      </w:r>
+    </w:p>
+    <w:p>
+      <w:pPr>
+        <w:pStyle w:val="FirstParagraph"/>
+      </w:pPr>
+      <w:r>
+        <w:t xml:space="preserve">Going to insert an image here.</w:t>
+      </w:r>
+    </w:p>
+    <w:p>
+      <w:pPr>
+        <w:pStyle w:val="FigureWithCaption"/>
+      </w:pPr>
+      <w:r>
+        <w:drawing>
+          <wp:inline>
+            <wp:extent cx="1776138" cy="1733051"/>
+            <wp:effectExtent b="0" l="0" r="0" t="0"/>
+            <wp:docPr descr="Sunstar" title="" id="1" name="Picture"/>
+            <a:graphic>
+              <a:graphicData uri="http://schemas.openxmlformats.org/drawingml/2006/picture">
+                <pic:pic>
+                  <pic:nvPicPr>
+                    <pic:cNvPr descr="sunstar.png" id="0" name="Picture"/>
+                    <pic:cNvPicPr>
+                      <a:picLocks noChangeArrowheads="1" noChangeAspect="1"/>
+                    </pic:cNvPicPr>
+                  </pic:nvPicPr>
+                  <pic:blipFill>
+                    <a:blip r:embed="rId30"/>
+                    <a:stretch>
+                      <a:fillRect/>
+                    </a:stretch>
+                  </pic:blipFill>
+                  <pic:spPr bwMode="auto">
+                    <a:xfrm>
+                      <a:off x="0" y="0"/>
+                      <a:ext cx="1776138" cy="1733051"/>
+                    </a:xfrm>
+                    <a:prstGeom prst="rect">
+                      <a:avLst/>
+                    </a:prstGeom>
+                    <a:noFill/>
+                    <a:ln w="9525">
+                      <a:noFill/>
+                      <a:headEnd/>
+                      <a:tailEnd/>
+                    </a:ln>
+                  </pic:spPr>
+                </pic:pic>
+              </a:graphicData>
+            </a:graphic>
+          </wp:inline>
+        </w:drawing>
+      </w:r>
+    </w:p>
+    <w:p>
+      <w:pPr>
+        <w:pStyle w:val="ImageCaption"/>
+      </w:pPr>
+      <w:r>
+        <w:t xml:space="preserve">Sunstar</w:t>
+      </w:r>
+    </w:p>
+    <w:p>
+      <w:pPr>
+        <w:pStyle w:val="Heading2"/>
+      </w:pPr>
+      <w:bookmarkStart w:id="31" w:name="r-logo"/>
+      <w:bookmarkEnd w:id="31"/>
+      <w:r>
+        <w:t xml:space="preserve">R logo</w:t>
+      </w:r>
+    </w:p>
+    <w:p>
+      <w:pPr>
+        <w:pStyle w:val="FigureWithCaption"/>
+        <w:pStyle w:val="Compact"/>
+        <w:numPr>
+          <w:numId w:val="1014"/>
+          <w:ilvl w:val="0"/>
+        </w:numPr>
+      </w:pPr>
+      <w:r>
+        <w:drawing>
+          <wp:inline>
+            <wp:extent cx="3810000" cy="2540000"/>
+            <wp:effectExtent b="0" l="0" r="0" t="0"/>
+            <wp:docPr descr="R logo" title="" id="1" name="Picture"/>
+            <a:graphic>
+              <a:graphicData uri="http://schemas.openxmlformats.org/drawingml/2006/picture">
+                <pic:pic>
+                  <pic:nvPicPr>
+                    <pic:cNvPr descr="https://www.r-project.org/logo/Rlogo.svg" id="0" name="Picture"/>
+                    <pic:cNvPicPr>
+                      <a:picLocks noChangeArrowheads="1" noChangeAspect="1"/>
+                    </pic:cNvPicPr>
+                  </pic:nvPicPr>
+                  <pic:blipFill>
+                    <a:blip r:embed="rId34"/>
+                    <a:stretch>
+                      <a:fillRect/>
+                    </a:stretch>
+                  </pic:blipFill>
+                  <pic:spPr bwMode="auto">
+                    <a:xfrm>
+                      <a:off x="0" y="0"/>
+                      <a:ext cx="3810000" cy="2540000"/>
+                    </a:xfrm>
+                    <a:prstGeom prst="rect">
+                      <a:avLst/>
+                    </a:prstGeom>
+                    <a:noFill/>
+                    <a:ln w="9525">
+                      <a:noFill/>
+                      <a:headEnd/>
+                      <a:tailEnd/>
+                    </a:ln>
+                  </pic:spPr>
+                </pic:pic>
+              </a:graphicData>
+            </a:graphic>
+          </wp:inline>
+        </w:drawing>
+      </w:r>
+    </w:p>
+    <w:p>
+      <w:pPr>
+        <w:pStyle w:val="ImageCaption"/>
+        <w:pStyle w:val="Compact"/>
+        <w:numPr>
+          <w:numId w:val="1014"/>
+          <w:ilvl w:val="0"/>
+        </w:numPr>
+      </w:pPr>
+      <w:r>
+        <w:t xml:space="preserve">R logo</w:t>
+      </w:r>
+    </w:p>
+    <w:p>
+      <w:pPr>
+        <w:pStyle w:val="FigureWithCaption"/>
+      </w:pPr>
+      <w:r>
+        <w:drawing>
+          <wp:inline>
+            <wp:extent cx="3810000" cy="2540000"/>
+            <wp:effectExtent b="0" l="0" r="0" t="0"/>
+            <wp:docPr descr="R logo" title="" id="1" name="Picture"/>
+            <a:graphic>
+              <a:graphicData uri="http://schemas.openxmlformats.org/drawingml/2006/picture">
+                <pic:pic>
+                  <pic:nvPicPr>
+                    <pic:cNvPr descr="Rlogo.svg" id="0" name="Picture"/>
+                    <pic:cNvPicPr>
+                      <a:picLocks noChangeArrowheads="1" noChangeAspect="1"/>
+                    </pic:cNvPicPr>
+                  </pic:nvPicPr>
+                  <pic:blipFill>
+                    <a:blip r:embed="rId35"/>
+                    <a:stretch>
+                      <a:fillRect/>
+                    </a:stretch>
+                  </pic:blipFill>
+                  <pic:spPr bwMode="auto">
+                    <a:xfrm>
+                      <a:off x="0" y="0"/>
+                      <a:ext cx="3810000" cy="2540000"/>
+                    </a:xfrm>
+                    <a:prstGeom prst="rect">
+                      <a:avLst/>
+                    </a:prstGeom>
+                    <a:noFill/>
+                    <a:ln w="9525">
+                      <a:noFill/>
+                      <a:headEnd/>
+                      <a:tailEnd/>
+                    </a:ln>
+                  </pic:spPr>
+                </pic:pic>
+              </a:graphicData>
+            </a:graphic>
+          </wp:inline>
+        </w:drawing>
+      </w:r>
+    </w:p>
+    <w:p>
+      <w:pPr>
+        <w:pStyle w:val="ImageCaption"/>
+      </w:pPr>
+      <w:r>
+        <w:t xml:space="preserve">R logo</w:t>
       </w:r>
     </w:p>
     <w:sectPr/>
@@ -407,7 +2757,7 @@
     </w:lvl>
   </w:abstractNum>
   <w:abstractNum w:abstractNumId="990">
-    <w:nsid w:val="21ef5e26"/>
+    <w:nsid w:val="c0679412"/>
     <w:multiLevelType w:val="multilevel"/>
     <w:lvl w:ilvl="0">
       <w:numFmt w:val="bullet"/>
@@ -478,6 +2828,351 @@
     <w:lvl w:ilvl="6">
       <w:numFmt w:val="bullet"/>
       <w:lvlText w:val=" "/>
+      <w:lvlJc w:val="left"/>
+      <w:pPr>
+        <w:tabs>
+          <w:tab w:val="num" w:pos="4320"/>
+        </w:tabs>
+        <w:ind w:left="4800" w:hanging="480"/>
+      </w:pPr>
+    </w:lvl>
+  </w:abstractNum>
+  <w:abstractNum w:abstractNumId="991">
+    <w:nsid w:val="bf4aadb5"/>
+    <w:multiLevelType w:val="multilevel"/>
+    <w:lvl w:ilvl="0">
+      <w:numFmt w:val="bullet"/>
+      <w:lvlText w:val="•"/>
+      <w:lvlJc w:val="left"/>
+      <w:pPr>
+        <w:tabs>
+          <w:tab w:val="num" w:pos="0"/>
+        </w:tabs>
+        <w:ind w:left="480" w:hanging="480"/>
+      </w:pPr>
+    </w:lvl>
+    <w:lvl w:ilvl="1">
+      <w:numFmt w:val="bullet"/>
+      <w:lvlText w:val="–"/>
+      <w:lvlJc w:val="left"/>
+      <w:pPr>
+        <w:tabs>
+          <w:tab w:val="num" w:pos="720"/>
+        </w:tabs>
+        <w:ind w:left="1200" w:hanging="480"/>
+      </w:pPr>
+    </w:lvl>
+    <w:lvl w:ilvl="2">
+      <w:numFmt w:val="bullet"/>
+      <w:lvlText w:val="•"/>
+      <w:lvlJc w:val="left"/>
+      <w:pPr>
+        <w:tabs>
+          <w:tab w:val="num" w:pos="1440"/>
+        </w:tabs>
+        <w:ind w:left="1920" w:hanging="480"/>
+      </w:pPr>
+    </w:lvl>
+    <w:lvl w:ilvl="3">
+      <w:numFmt w:val="bullet"/>
+      <w:lvlText w:val="–"/>
+      <w:lvlJc w:val="left"/>
+      <w:pPr>
+        <w:tabs>
+          <w:tab w:val="num" w:pos="2160"/>
+        </w:tabs>
+        <w:ind w:left="2640" w:hanging="480"/>
+      </w:pPr>
+    </w:lvl>
+    <w:lvl w:ilvl="4">
+      <w:numFmt w:val="bullet"/>
+      <w:lvlText w:val="•"/>
+      <w:lvlJc w:val="left"/>
+      <w:pPr>
+        <w:tabs>
+          <w:tab w:val="num" w:pos="2880"/>
+        </w:tabs>
+        <w:ind w:left="3360" w:hanging="480"/>
+      </w:pPr>
+    </w:lvl>
+    <w:lvl w:ilvl="5">
+      <w:numFmt w:val="bullet"/>
+      <w:lvlText w:val="–"/>
+      <w:lvlJc w:val="left"/>
+      <w:pPr>
+        <w:tabs>
+          <w:tab w:val="num" w:pos="3600"/>
+        </w:tabs>
+        <w:ind w:left="4080" w:hanging="480"/>
+      </w:pPr>
+    </w:lvl>
+    <w:lvl w:ilvl="6">
+      <w:numFmt w:val="bullet"/>
+      <w:lvlText w:val="•"/>
+      <w:lvlJc w:val="left"/>
+      <w:pPr>
+        <w:tabs>
+          <w:tab w:val="num" w:pos="4320"/>
+        </w:tabs>
+        <w:ind w:left="4800" w:hanging="480"/>
+      </w:pPr>
+    </w:lvl>
+  </w:abstractNum>
+  <w:abstractNum w:abstractNumId="99411">
+    <w:nsid w:val="48f65162"/>
+    <w:multiLevelType w:val="multilevel"/>
+    <w:lvl w:ilvl="0">
+      <w:start w:val="1"/>
+      <w:numFmt w:val="decimal"/>
+      <w:lvlText w:val="%1."/>
+      <w:lvlJc w:val="left"/>
+      <w:pPr>
+        <w:tabs>
+          <w:tab w:val="num" w:pos="0"/>
+        </w:tabs>
+        <w:ind w:left="480" w:hanging="480"/>
+      </w:pPr>
+    </w:lvl>
+    <w:lvl w:ilvl="1">
+      <w:start w:val="1"/>
+      <w:numFmt w:val="decimal"/>
+      <w:lvlText w:val="%2."/>
+      <w:lvlJc w:val="left"/>
+      <w:pPr>
+        <w:tabs>
+          <w:tab w:val="num" w:pos="720"/>
+        </w:tabs>
+        <w:ind w:left="1200" w:hanging="480"/>
+      </w:pPr>
+    </w:lvl>
+    <w:lvl w:ilvl="2">
+      <w:start w:val="1"/>
+      <w:numFmt w:val="decimal"/>
+      <w:lvlText w:val="%3."/>
+      <w:lvlJc w:val="left"/>
+      <w:pPr>
+        <w:tabs>
+          <w:tab w:val="num" w:pos="1440"/>
+        </w:tabs>
+        <w:ind w:left="1920" w:hanging="480"/>
+      </w:pPr>
+    </w:lvl>
+    <w:lvl w:ilvl="3">
+      <w:start w:val="1"/>
+      <w:numFmt w:val="decimal"/>
+      <w:lvlText w:val="%4."/>
+      <w:lvlJc w:val="left"/>
+      <w:pPr>
+        <w:tabs>
+          <w:tab w:val="num" w:pos="2160"/>
+        </w:tabs>
+        <w:ind w:left="2640" w:hanging="480"/>
+      </w:pPr>
+    </w:lvl>
+    <w:lvl w:ilvl="4">
+      <w:start w:val="1"/>
+      <w:numFmt w:val="decimal"/>
+      <w:lvlText w:val="%5."/>
+      <w:lvlJc w:val="left"/>
+      <w:pPr>
+        <w:tabs>
+          <w:tab w:val="num" w:pos="2880"/>
+        </w:tabs>
+        <w:ind w:left="3360" w:hanging="480"/>
+      </w:pPr>
+    </w:lvl>
+    <w:lvl w:ilvl="5">
+      <w:start w:val="1"/>
+      <w:numFmt w:val="decimal"/>
+      <w:lvlText w:val="%6."/>
+      <w:lvlJc w:val="left"/>
+      <w:pPr>
+        <w:tabs>
+          <w:tab w:val="num" w:pos="3600"/>
+        </w:tabs>
+        <w:ind w:left="4080" w:hanging="480"/>
+      </w:pPr>
+    </w:lvl>
+    <w:lvl w:ilvl="6">
+      <w:start w:val="1"/>
+      <w:numFmt w:val="decimal"/>
+      <w:lvlText w:val="%7."/>
+      <w:lvlJc w:val="left"/>
+      <w:pPr>
+        <w:tabs>
+          <w:tab w:val="num" w:pos="4320"/>
+        </w:tabs>
+        <w:ind w:left="4800" w:hanging="480"/>
+      </w:pPr>
+    </w:lvl>
+  </w:abstractNum>
+  <w:abstractNum w:abstractNumId="99711">
+    <w:nsid w:val="788a09c9"/>
+    <w:multiLevelType w:val="multilevel"/>
+    <w:lvl w:ilvl="0">
+      <w:start w:val="1"/>
+      <w:numFmt w:val="lowerLetter"/>
+      <w:lvlText w:val="%1."/>
+      <w:lvlJc w:val="left"/>
+      <w:pPr>
+        <w:tabs>
+          <w:tab w:val="num" w:pos="0"/>
+        </w:tabs>
+        <w:ind w:left="480" w:hanging="480"/>
+      </w:pPr>
+    </w:lvl>
+    <w:lvl w:ilvl="1">
+      <w:start w:val="1"/>
+      <w:numFmt w:val="lowerLetter"/>
+      <w:lvlText w:val="%2."/>
+      <w:lvlJc w:val="left"/>
+      <w:pPr>
+        <w:tabs>
+          <w:tab w:val="num" w:pos="720"/>
+        </w:tabs>
+        <w:ind w:left="1200" w:hanging="480"/>
+      </w:pPr>
+    </w:lvl>
+    <w:lvl w:ilvl="2">
+      <w:start w:val="1"/>
+      <w:numFmt w:val="lowerLetter"/>
+      <w:lvlText w:val="%3."/>
+      <w:lvlJc w:val="left"/>
+      <w:pPr>
+        <w:tabs>
+          <w:tab w:val="num" w:pos="1440"/>
+        </w:tabs>
+        <w:ind w:left="1920" w:hanging="480"/>
+      </w:pPr>
+    </w:lvl>
+    <w:lvl w:ilvl="3">
+      <w:start w:val="1"/>
+      <w:numFmt w:val="lowerLetter"/>
+      <w:lvlText w:val="%4."/>
+      <w:lvlJc w:val="left"/>
+      <w:pPr>
+        <w:tabs>
+          <w:tab w:val="num" w:pos="2160"/>
+        </w:tabs>
+        <w:ind w:left="2640" w:hanging="480"/>
+      </w:pPr>
+    </w:lvl>
+    <w:lvl w:ilvl="4">
+      <w:start w:val="1"/>
+      <w:numFmt w:val="lowerLetter"/>
+      <w:lvlText w:val="%5."/>
+      <w:lvlJc w:val="left"/>
+      <w:pPr>
+        <w:tabs>
+          <w:tab w:val="num" w:pos="2880"/>
+        </w:tabs>
+        <w:ind w:left="3360" w:hanging="480"/>
+      </w:pPr>
+    </w:lvl>
+    <w:lvl w:ilvl="5">
+      <w:start w:val="1"/>
+      <w:numFmt w:val="lowerLetter"/>
+      <w:lvlText w:val="%6."/>
+      <w:lvlJc w:val="left"/>
+      <w:pPr>
+        <w:tabs>
+          <w:tab w:val="num" w:pos="3600"/>
+        </w:tabs>
+        <w:ind w:left="4080" w:hanging="480"/>
+      </w:pPr>
+    </w:lvl>
+    <w:lvl w:ilvl="6">
+      <w:start w:val="1"/>
+      <w:numFmt w:val="lowerLetter"/>
+      <w:lvlText w:val="%7."/>
+      <w:lvlJc w:val="left"/>
+      <w:pPr>
+        <w:tabs>
+          <w:tab w:val="num" w:pos="4320"/>
+        </w:tabs>
+        <w:ind w:left="4800" w:hanging="480"/>
+      </w:pPr>
+    </w:lvl>
+  </w:abstractNum>
+  <w:abstractNum w:abstractNumId="99511">
+    <w:nsid w:val="517e5a4d"/>
+    <w:multiLevelType w:val="multilevel"/>
+    <w:lvl w:ilvl="0">
+      <w:start w:val="1"/>
+      <w:numFmt w:val="lowerRoman"/>
+      <w:lvlText w:val="%1."/>
+      <w:lvlJc w:val="left"/>
+      <w:pPr>
+        <w:tabs>
+          <w:tab w:val="num" w:pos="0"/>
+        </w:tabs>
+        <w:ind w:left="480" w:hanging="480"/>
+      </w:pPr>
+    </w:lvl>
+    <w:lvl w:ilvl="1">
+      <w:start w:val="1"/>
+      <w:numFmt w:val="lowerRoman"/>
+      <w:lvlText w:val="%2."/>
+      <w:lvlJc w:val="left"/>
+      <w:pPr>
+        <w:tabs>
+          <w:tab w:val="num" w:pos="720"/>
+        </w:tabs>
+        <w:ind w:left="1200" w:hanging="480"/>
+      </w:pPr>
+    </w:lvl>
+    <w:lvl w:ilvl="2">
+      <w:start w:val="1"/>
+      <w:numFmt w:val="lowerRoman"/>
+      <w:lvlText w:val="%3."/>
+      <w:lvlJc w:val="left"/>
+      <w:pPr>
+        <w:tabs>
+          <w:tab w:val="num" w:pos="1440"/>
+        </w:tabs>
+        <w:ind w:left="1920" w:hanging="480"/>
+      </w:pPr>
+    </w:lvl>
+    <w:lvl w:ilvl="3">
+      <w:start w:val="1"/>
+      <w:numFmt w:val="lowerRoman"/>
+      <w:lvlText w:val="%4."/>
+      <w:lvlJc w:val="left"/>
+      <w:pPr>
+        <w:tabs>
+          <w:tab w:val="num" w:pos="2160"/>
+        </w:tabs>
+        <w:ind w:left="2640" w:hanging="480"/>
+      </w:pPr>
+    </w:lvl>
+    <w:lvl w:ilvl="4">
+      <w:start w:val="1"/>
+      <w:numFmt w:val="lowerRoman"/>
+      <w:lvlText w:val="%5."/>
+      <w:lvlJc w:val="left"/>
+      <w:pPr>
+        <w:tabs>
+          <w:tab w:val="num" w:pos="2880"/>
+        </w:tabs>
+        <w:ind w:left="3360" w:hanging="480"/>
+      </w:pPr>
+    </w:lvl>
+    <w:lvl w:ilvl="5">
+      <w:start w:val="1"/>
+      <w:numFmt w:val="lowerRoman"/>
+      <w:lvlText w:val="%6."/>
+      <w:lvlJc w:val="left"/>
+      <w:pPr>
+        <w:tabs>
+          <w:tab w:val="num" w:pos="3600"/>
+        </w:tabs>
+        <w:ind w:left="4080" w:hanging="480"/>
+      </w:pPr>
+    </w:lvl>
+    <w:lvl w:ilvl="6">
+      <w:start w:val="1"/>
+      <w:numFmt w:val="lowerRoman"/>
+      <w:lvlText w:val="%7."/>
       <w:lvlJc w:val="left"/>
       <w:pPr>
         <w:tabs>
@@ -492,6 +3187,195 @@
   </w:num>
   <w:num w:numId="1000">
     <w:abstractNumId w:val="990"/>
+  </w:num>
+  <w:num w:numId="1001">
+    <w:abstractNumId w:val="991"/>
+  </w:num>
+  <w:num w:numId="1002">
+    <w:abstractNumId w:val="991"/>
+  </w:num>
+  <w:num w:numId="1003">
+    <w:abstractNumId w:val="991"/>
+  </w:num>
+  <w:num w:numId="1004">
+    <w:abstractNumId w:val="991"/>
+  </w:num>
+  <w:num w:numId="1005">
+    <w:abstractNumId w:val="991"/>
+  </w:num>
+  <w:num w:numId="1006">
+    <w:abstractNumId w:val="991"/>
+  </w:num>
+  <w:num w:numId="1007">
+    <w:abstractNumId w:val="99411"/>
+    <w:lvlOverride w:ilvl="0">
+      <w:startOverride w:val="1"/>
+    </w:lvlOverride>
+    <w:lvlOverride w:ilvl="1">
+      <w:startOverride w:val="1"/>
+    </w:lvlOverride>
+    <w:lvlOverride w:ilvl="2">
+      <w:startOverride w:val="1"/>
+    </w:lvlOverride>
+    <w:lvlOverride w:ilvl="3">
+      <w:startOverride w:val="1"/>
+    </w:lvlOverride>
+    <w:lvlOverride w:ilvl="4">
+      <w:startOverride w:val="1"/>
+    </w:lvlOverride>
+    <w:lvlOverride w:ilvl="5">
+      <w:startOverride w:val="1"/>
+    </w:lvlOverride>
+    <w:lvlOverride w:ilvl="6">
+      <w:startOverride w:val="1"/>
+    </w:lvlOverride>
+  </w:num>
+  <w:num w:numId="1008">
+    <w:abstractNumId w:val="99711"/>
+    <w:lvlOverride w:ilvl="0">
+      <w:startOverride w:val="1"/>
+    </w:lvlOverride>
+    <w:lvlOverride w:ilvl="1">
+      <w:startOverride w:val="1"/>
+    </w:lvlOverride>
+    <w:lvlOverride w:ilvl="2">
+      <w:startOverride w:val="1"/>
+    </w:lvlOverride>
+    <w:lvlOverride w:ilvl="3">
+      <w:startOverride w:val="1"/>
+    </w:lvlOverride>
+    <w:lvlOverride w:ilvl="4">
+      <w:startOverride w:val="1"/>
+    </w:lvlOverride>
+    <w:lvlOverride w:ilvl="5">
+      <w:startOverride w:val="1"/>
+    </w:lvlOverride>
+    <w:lvlOverride w:ilvl="6">
+      <w:startOverride w:val="1"/>
+    </w:lvlOverride>
+  </w:num>
+  <w:num w:numId="1009">
+    <w:abstractNumId w:val="99511"/>
+    <w:lvlOverride w:ilvl="0">
+      <w:startOverride w:val="1"/>
+    </w:lvlOverride>
+    <w:lvlOverride w:ilvl="1">
+      <w:startOverride w:val="1"/>
+    </w:lvlOverride>
+    <w:lvlOverride w:ilvl="2">
+      <w:startOverride w:val="1"/>
+    </w:lvlOverride>
+    <w:lvlOverride w:ilvl="3">
+      <w:startOverride w:val="1"/>
+    </w:lvlOverride>
+    <w:lvlOverride w:ilvl="4">
+      <w:startOverride w:val="1"/>
+    </w:lvlOverride>
+    <w:lvlOverride w:ilvl="5">
+      <w:startOverride w:val="1"/>
+    </w:lvlOverride>
+    <w:lvlOverride w:ilvl="6">
+      <w:startOverride w:val="1"/>
+    </w:lvlOverride>
+  </w:num>
+  <w:num w:numId="1010">
+    <w:abstractNumId w:val="99511"/>
+    <w:lvlOverride w:ilvl="0">
+      <w:startOverride w:val="1"/>
+    </w:lvlOverride>
+    <w:lvlOverride w:ilvl="1">
+      <w:startOverride w:val="1"/>
+    </w:lvlOverride>
+    <w:lvlOverride w:ilvl="2">
+      <w:startOverride w:val="1"/>
+    </w:lvlOverride>
+    <w:lvlOverride w:ilvl="3">
+      <w:startOverride w:val="1"/>
+    </w:lvlOverride>
+    <w:lvlOverride w:ilvl="4">
+      <w:startOverride w:val="1"/>
+    </w:lvlOverride>
+    <w:lvlOverride w:ilvl="5">
+      <w:startOverride w:val="1"/>
+    </w:lvlOverride>
+    <w:lvlOverride w:ilvl="6">
+      <w:startOverride w:val="1"/>
+    </w:lvlOverride>
+  </w:num>
+  <w:num w:numId="1011">
+    <w:abstractNumId w:val="99711"/>
+    <w:lvlOverride w:ilvl="0">
+      <w:startOverride w:val="1"/>
+    </w:lvlOverride>
+    <w:lvlOverride w:ilvl="1">
+      <w:startOverride w:val="1"/>
+    </w:lvlOverride>
+    <w:lvlOverride w:ilvl="2">
+      <w:startOverride w:val="1"/>
+    </w:lvlOverride>
+    <w:lvlOverride w:ilvl="3">
+      <w:startOverride w:val="1"/>
+    </w:lvlOverride>
+    <w:lvlOverride w:ilvl="4">
+      <w:startOverride w:val="1"/>
+    </w:lvlOverride>
+    <w:lvlOverride w:ilvl="5">
+      <w:startOverride w:val="1"/>
+    </w:lvlOverride>
+    <w:lvlOverride w:ilvl="6">
+      <w:startOverride w:val="1"/>
+    </w:lvlOverride>
+  </w:num>
+  <w:num w:numId="1012">
+    <w:abstractNumId w:val="99711"/>
+    <w:lvlOverride w:ilvl="0">
+      <w:startOverride w:val="1"/>
+    </w:lvlOverride>
+    <w:lvlOverride w:ilvl="1">
+      <w:startOverride w:val="1"/>
+    </w:lvlOverride>
+    <w:lvlOverride w:ilvl="2">
+      <w:startOverride w:val="1"/>
+    </w:lvlOverride>
+    <w:lvlOverride w:ilvl="3">
+      <w:startOverride w:val="1"/>
+    </w:lvlOverride>
+    <w:lvlOverride w:ilvl="4">
+      <w:startOverride w:val="1"/>
+    </w:lvlOverride>
+    <w:lvlOverride w:ilvl="5">
+      <w:startOverride w:val="1"/>
+    </w:lvlOverride>
+    <w:lvlOverride w:ilvl="6">
+      <w:startOverride w:val="1"/>
+    </w:lvlOverride>
+  </w:num>
+  <w:num w:numId="1013">
+    <w:abstractNumId w:val="99411"/>
+    <w:lvlOverride w:ilvl="0">
+      <w:startOverride w:val="1"/>
+    </w:lvlOverride>
+    <w:lvlOverride w:ilvl="1">
+      <w:startOverride w:val="1"/>
+    </w:lvlOverride>
+    <w:lvlOverride w:ilvl="2">
+      <w:startOverride w:val="1"/>
+    </w:lvlOverride>
+    <w:lvlOverride w:ilvl="3">
+      <w:startOverride w:val="1"/>
+    </w:lvlOverride>
+    <w:lvlOverride w:ilvl="4">
+      <w:startOverride w:val="1"/>
+    </w:lvlOverride>
+    <w:lvlOverride w:ilvl="5">
+      <w:startOverride w:val="1"/>
+    </w:lvlOverride>
+    <w:lvlOverride w:ilvl="6">
+      <w:startOverride w:val="1"/>
+    </w:lvlOverride>
+  </w:num>
+  <w:num w:numId="1014">
+    <w:abstractNumId w:val="991"/>
   </w:num>
 </w:numbering>
 </file>

</xml_diff>